<commit_message>
Se realizó las correcciones correspondientes al documento.
</commit_message>
<xml_diff>
--- a/MENU.docx
+++ b/MENU.docx
@@ -15,23 +15,35 @@
           <w:lang w:val="es-ES"/>
         </w:rPr>
         <w:drawing>
-          <wp:anchor distT="0" distB="0" distL="114300" distR="114300" simplePos="0" relativeHeight="251670528" behindDoc="1" locked="0" layoutInCell="1" allowOverlap="1" wp14:anchorId="163CD59C" wp14:editId="4939180E">
+          <wp:anchor distT="0" distB="0" distL="114300" distR="114300" simplePos="0" relativeHeight="251670528" behindDoc="1" locked="0" layoutInCell="1" allowOverlap="1" wp14:anchorId="163CD59C" wp14:editId="2D3C777B">
             <wp:simplePos x="0" y="0"/>
             <wp:positionH relativeFrom="margin">
-              <wp:posOffset>3679190</wp:posOffset>
+              <wp:posOffset>3583178</wp:posOffset>
             </wp:positionH>
             <wp:positionV relativeFrom="paragraph">
-              <wp:posOffset>871855</wp:posOffset>
+              <wp:posOffset>1000252</wp:posOffset>
             </wp:positionV>
-            <wp:extent cx="1897380" cy="2882900"/>
-            <wp:effectExtent l="0" t="0" r="7620" b="0"/>
+            <wp:extent cx="2359025" cy="3584575"/>
+            <wp:effectExtent l="152400" t="152400" r="346075" b="339725"/>
             <wp:wrapTight wrapText="bothSides">
               <wp:wrapPolygon edited="0">
-                <wp:start x="0" y="0"/>
-                <wp:lineTo x="0" y="21410"/>
-                <wp:lineTo x="21470" y="21410"/>
-                <wp:lineTo x="21470" y="0"/>
-                <wp:lineTo x="0" y="0"/>
+                <wp:start x="2093" y="-918"/>
+                <wp:lineTo x="-1047" y="-765"/>
+                <wp:lineTo x="-1395" y="1684"/>
+                <wp:lineTo x="-1395" y="22040"/>
+                <wp:lineTo x="-930" y="22499"/>
+                <wp:lineTo x="-930" y="22576"/>
+                <wp:lineTo x="1163" y="23418"/>
+                <wp:lineTo x="1279" y="23571"/>
+                <wp:lineTo x="21978" y="23571"/>
+                <wp:lineTo x="22094" y="23418"/>
+                <wp:lineTo x="24187" y="22576"/>
+                <wp:lineTo x="24187" y="22499"/>
+                <wp:lineTo x="24652" y="21351"/>
+                <wp:lineTo x="24536" y="0"/>
+                <wp:lineTo x="22443" y="-765"/>
+                <wp:lineTo x="21164" y="-918"/>
+                <wp:lineTo x="2093" y="-918"/>
               </wp:wrapPolygon>
             </wp:wrapTight>
             <wp:docPr id="15" name="Imagen 15"/>
@@ -63,15 +75,21 @@
                   <pic:spPr bwMode="auto">
                     <a:xfrm>
                       <a:off x="0" y="0"/>
-                      <a:ext cx="1897380" cy="2882900"/>
+                      <a:ext cx="2359025" cy="3584575"/>
                     </a:xfrm>
                     <a:prstGeom prst="rect">
                       <a:avLst/>
                     </a:prstGeom>
-                    <a:noFill/>
                     <a:ln>
                       <a:noFill/>
                     </a:ln>
+                    <a:effectLst>
+                      <a:outerShdw blurRad="292100" dist="139700" dir="2700000" algn="tl" rotWithShape="0">
+                        <a:srgbClr val="333333">
+                          <a:alpha val="65000"/>
+                        </a:srgbClr>
+                      </a:outerShdw>
+                    </a:effectLst>
                   </pic:spPr>
                 </pic:pic>
               </a:graphicData>
@@ -210,7 +228,7 @@
                 <v:stroke joinstyle="miter"/>
                 <v:path gradientshapeok="t" o:connecttype="rect"/>
               </v:shapetype>
-              <v:shape id="Cuadro de texto 8" o:spid="_x0000_s1026" type="#_x0000_t202" style="position:absolute;margin-left:65.5pt;margin-top:-26pt;width:2in;height:2in;z-index:251667456;visibility:visible;mso-wrap-style:none;mso-wrap-distance-left:9pt;mso-wrap-distance-top:0;mso-wrap-distance-right:9pt;mso-wrap-distance-bottom:0;mso-position-horizontal:absolute;mso-position-horizontal-relative:text;mso-position-vertical:absolute;mso-position-vertical-relative:text;v-text-anchor:top" o:gfxdata="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" fillcolor="#0070c0" strokecolor="#212934 [1615]">
+              <v:shape id="Cuadro de texto 8" o:spid="_x0000_s1026" type="#_x0000_t202" style="position:absolute;margin-left:65.5pt;margin-top:-26pt;width:2in;height:2in;z-index:251667456;visibility:visible;mso-wrap-style:none;mso-wrap-distance-left:9pt;mso-wrap-distance-top:0;mso-wrap-distance-right:9pt;mso-wrap-distance-bottom:0;mso-position-horizontal:absolute;mso-position-horizontal-relative:text;mso-position-vertical:absolute;mso-position-vertical-relative:text;v-text-anchor:top" o:gfxdata="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" fillcolor="#0070c0" strokecolor="#212934 [1615]">
                 <v:textbox style="mso-fit-shape-to-text:t">
                   <w:txbxContent>
                     <w:p>
@@ -1071,166 +1089,11 @@
     </w:p>
     <w:p>
       <w:pPr>
-        <w:pStyle w:val="Prrafodelista"/>
-        <w:rPr>
-          <w:color w:val="FFFFFF" w:themeColor="background1"/>
-          <w:lang w:val="es-ES"/>
+        <w:rPr>
+          <w:rFonts w:ascii="Times New Roman" w:eastAsia="Times New Roman" w:hAnsi="Times New Roman" w:cs="Times New Roman"/>
+          <w:lang w:eastAsia="es-ES_tradnl"/>
         </w:rPr>
       </w:pPr>
-      <w:r>
-        <w:rPr>
-          <w:noProof/>
-          <w:color w:val="FFFFFF" w:themeColor="background1"/>
-          <w:lang w:val="es-ES"/>
-        </w:rPr>
-        <w:drawing>
-          <wp:anchor distT="0" distB="0" distL="114300" distR="114300" simplePos="0" relativeHeight="251672576" behindDoc="1" locked="0" layoutInCell="1" allowOverlap="1" wp14:anchorId="257292AF" wp14:editId="774B73B8">
-            <wp:simplePos x="0" y="0"/>
-            <wp:positionH relativeFrom="column">
-              <wp:posOffset>3815715</wp:posOffset>
-            </wp:positionH>
-            <wp:positionV relativeFrom="paragraph">
-              <wp:posOffset>3860165</wp:posOffset>
-            </wp:positionV>
-            <wp:extent cx="1918970" cy="2738120"/>
-            <wp:effectExtent l="0" t="0" r="5080" b="5080"/>
-            <wp:wrapTight wrapText="bothSides">
-              <wp:wrapPolygon edited="0">
-                <wp:start x="0" y="0"/>
-                <wp:lineTo x="0" y="21490"/>
-                <wp:lineTo x="21443" y="21490"/>
-                <wp:lineTo x="21443" y="0"/>
-                <wp:lineTo x="0" y="0"/>
-              </wp:wrapPolygon>
-            </wp:wrapTight>
-            <wp:docPr id="17" name="Imagen 17"/>
-            <wp:cNvGraphicFramePr>
-              <a:graphicFrameLocks xmlns:a="http://schemas.openxmlformats.org/drawingml/2006/main" noChangeAspect="1"/>
-            </wp:cNvGraphicFramePr>
-            <a:graphic xmlns:a="http://schemas.openxmlformats.org/drawingml/2006/main">
-              <a:graphicData uri="http://schemas.openxmlformats.org/drawingml/2006/picture">
-                <pic:pic xmlns:pic="http://schemas.openxmlformats.org/drawingml/2006/picture">
-                  <pic:nvPicPr>
-                    <pic:cNvPr id="0" name="Picture 11"/>
-                    <pic:cNvPicPr>
-                      <a:picLocks noChangeAspect="1" noChangeArrowheads="1"/>
-                    </pic:cNvPicPr>
-                  </pic:nvPicPr>
-                  <pic:blipFill>
-                    <a:blip r:embed="rId9" cstate="print">
-                      <a:extLst>
-                        <a:ext uri="{28A0092B-C50C-407E-A947-70E740481C1C}">
-                          <a14:useLocalDpi xmlns:a14="http://schemas.microsoft.com/office/drawing/2010/main" val="0"/>
-                        </a:ext>
-                      </a:extLst>
-                    </a:blip>
-                    <a:srcRect/>
-                    <a:stretch>
-                      <a:fillRect/>
-                    </a:stretch>
-                  </pic:blipFill>
-                  <pic:spPr bwMode="auto">
-                    <a:xfrm>
-                      <a:off x="0" y="0"/>
-                      <a:ext cx="1918970" cy="2738120"/>
-                    </a:xfrm>
-                    <a:prstGeom prst="rect">
-                      <a:avLst/>
-                    </a:prstGeom>
-                    <a:noFill/>
-                    <a:ln>
-                      <a:noFill/>
-                    </a:ln>
-                  </pic:spPr>
-                </pic:pic>
-              </a:graphicData>
-            </a:graphic>
-            <wp14:sizeRelH relativeFrom="page">
-              <wp14:pctWidth>0</wp14:pctWidth>
-            </wp14:sizeRelH>
-            <wp14:sizeRelV relativeFrom="page">
-              <wp14:pctHeight>0</wp14:pctHeight>
-            </wp14:sizeRelV>
-          </wp:anchor>
-        </w:drawing>
-      </w:r>
-      <w:r>
-        <w:rPr>
-          <w:noProof/>
-          <w:color w:val="FFFFFF" w:themeColor="background1"/>
-          <w:lang w:val="es-ES"/>
-        </w:rPr>
-        <w:drawing>
-          <wp:anchor distT="0" distB="0" distL="114300" distR="114300" simplePos="0" relativeHeight="251671552" behindDoc="1" locked="0" layoutInCell="1" allowOverlap="1" wp14:anchorId="79FDAC8A" wp14:editId="6DE8CE37">
-            <wp:simplePos x="0" y="0"/>
-            <wp:positionH relativeFrom="column">
-              <wp:posOffset>3373120</wp:posOffset>
-            </wp:positionH>
-            <wp:positionV relativeFrom="paragraph">
-              <wp:posOffset>2033905</wp:posOffset>
-            </wp:positionV>
-            <wp:extent cx="2503805" cy="1409700"/>
-            <wp:effectExtent l="0" t="0" r="0" b="0"/>
-            <wp:wrapTight wrapText="bothSides">
-              <wp:wrapPolygon edited="0">
-                <wp:start x="0" y="0"/>
-                <wp:lineTo x="0" y="21308"/>
-                <wp:lineTo x="21364" y="21308"/>
-                <wp:lineTo x="21364" y="0"/>
-                <wp:lineTo x="0" y="0"/>
-              </wp:wrapPolygon>
-            </wp:wrapTight>
-            <wp:docPr id="16" name="Imagen 16"/>
-            <wp:cNvGraphicFramePr>
-              <a:graphicFrameLocks xmlns:a="http://schemas.openxmlformats.org/drawingml/2006/main" noChangeAspect="1"/>
-            </wp:cNvGraphicFramePr>
-            <a:graphic xmlns:a="http://schemas.openxmlformats.org/drawingml/2006/main">
-              <a:graphicData uri="http://schemas.openxmlformats.org/drawingml/2006/picture">
-                <pic:pic xmlns:pic="http://schemas.openxmlformats.org/drawingml/2006/picture">
-                  <pic:nvPicPr>
-                    <pic:cNvPr id="0" name="Picture 10"/>
-                    <pic:cNvPicPr>
-                      <a:picLocks noChangeAspect="1" noChangeArrowheads="1"/>
-                    </pic:cNvPicPr>
-                  </pic:nvPicPr>
-                  <pic:blipFill>
-                    <a:blip r:embed="rId10" cstate="print">
-                      <a:extLst>
-                        <a:ext uri="{28A0092B-C50C-407E-A947-70E740481C1C}">
-                          <a14:useLocalDpi xmlns:a14="http://schemas.microsoft.com/office/drawing/2010/main" val="0"/>
-                        </a:ext>
-                      </a:extLst>
-                    </a:blip>
-                    <a:srcRect/>
-                    <a:stretch>
-                      <a:fillRect/>
-                    </a:stretch>
-                  </pic:blipFill>
-                  <pic:spPr bwMode="auto">
-                    <a:xfrm>
-                      <a:off x="0" y="0"/>
-                      <a:ext cx="2503805" cy="1409700"/>
-                    </a:xfrm>
-                    <a:prstGeom prst="rect">
-                      <a:avLst/>
-                    </a:prstGeom>
-                    <a:noFill/>
-                    <a:ln>
-                      <a:noFill/>
-                    </a:ln>
-                  </pic:spPr>
-                </pic:pic>
-              </a:graphicData>
-            </a:graphic>
-            <wp14:sizeRelH relativeFrom="page">
-              <wp14:pctWidth>0</wp14:pctWidth>
-            </wp14:sizeRelH>
-            <wp14:sizeRelV relativeFrom="page">
-              <wp14:pctHeight>0</wp14:pctHeight>
-            </wp14:sizeRelV>
-          </wp:anchor>
-        </w:drawing>
-      </w:r>
       <w:r>
         <w:rPr>
           <w:noProof/>
@@ -1240,16 +1103,16 @@
         <mc:AlternateContent>
           <mc:Choice Requires="wps">
             <w:drawing>
-              <wp:anchor distT="45720" distB="45720" distL="114300" distR="114300" simplePos="0" relativeHeight="251669504" behindDoc="0" locked="0" layoutInCell="1" allowOverlap="1" wp14:anchorId="60E69BEF" wp14:editId="3793F916">
+              <wp:anchor distT="45720" distB="45720" distL="114300" distR="114300" simplePos="0" relativeHeight="251669504" behindDoc="0" locked="0" layoutInCell="1" allowOverlap="1" wp14:anchorId="60E69BEF" wp14:editId="24FDE34F">
                 <wp:simplePos x="0" y="0"/>
                 <wp:positionH relativeFrom="page">
-                  <wp:posOffset>165100</wp:posOffset>
+                  <wp:posOffset>163195</wp:posOffset>
                 </wp:positionH>
                 <wp:positionV relativeFrom="paragraph">
-                  <wp:posOffset>1252220</wp:posOffset>
+                  <wp:posOffset>1256030</wp:posOffset>
                 </wp:positionV>
-                <wp:extent cx="3683000" cy="1250950"/>
-                <wp:effectExtent l="0" t="0" r="0" b="6350"/>
+                <wp:extent cx="3683000" cy="1304925"/>
+                <wp:effectExtent l="0" t="0" r="0" b="3175"/>
                 <wp:wrapSquare wrapText="bothSides"/>
                 <wp:docPr id="217" name="Cuadro de texto 2"/>
                 <wp:cNvGraphicFramePr>
@@ -1264,7 +1127,7 @@
                       <wps:spPr bwMode="auto">
                         <a:xfrm>
                           <a:off x="0" y="0"/>
-                          <a:ext cx="3683000" cy="1250950"/>
+                          <a:ext cx="3683000" cy="1304925"/>
                         </a:xfrm>
                         <a:prstGeom prst="rect">
                           <a:avLst/>
@@ -1331,14 +1194,7 @@
                                 <w:color w:val="FFFFFF" w:themeColor="background1"/>
                                 <w:lang w:val="es-ES"/>
                               </w:rPr>
-                              <w:t>Aceptación</w:t>
-                            </w:r>
-                            <w:r>
-                              <w:rPr>
-                                <w:color w:val="FFFFFF" w:themeColor="background1"/>
-                                <w:lang w:val="es-ES"/>
-                              </w:rPr>
-                              <w:t xml:space="preserve"> de las películas de Marvel en los fans de los comics.</w:t>
+                              <w:t>Aceptación de las películas de Marvel en los fans de los comics.</w:t>
                             </w:r>
                           </w:p>
                           <w:p>
@@ -1414,7 +1270,7 @@
           </mc:Choice>
           <mc:Fallback>
             <w:pict>
-              <v:shape w14:anchorId="60E69BEF" id="Cuadro de texto 2" o:spid="_x0000_s1027" type="#_x0000_t202" style="position:absolute;left:0;text-align:left;margin-left:13pt;margin-top:98.6pt;width:290pt;height:98.5pt;z-index:251669504;visibility:visible;mso-wrap-style:square;mso-width-percent:0;mso-height-percent:0;mso-wrap-distance-left:9pt;mso-wrap-distance-top:3.6pt;mso-wrap-distance-right:9pt;mso-wrap-distance-bottom:3.6pt;mso-position-horizontal:absolute;mso-position-horizontal-relative:page;mso-position-vertical:absolute;mso-position-vertical-relative:text;mso-width-percent:0;mso-height-percent:0;mso-width-relative:margin;mso-height-relative:margin;v-text-anchor:top" o:gfxdata="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" fillcolor="#a5a5a5 [3206]" stroked="f">
+              <v:shape w14:anchorId="60E69BEF" id="Cuadro de texto 2" o:spid="_x0000_s1027" type="#_x0000_t202" style="position:absolute;margin-left:12.85pt;margin-top:98.9pt;width:290pt;height:102.75pt;z-index:251669504;visibility:visible;mso-wrap-style:square;mso-width-percent:0;mso-height-percent:0;mso-wrap-distance-left:9pt;mso-wrap-distance-top:3.6pt;mso-wrap-distance-right:9pt;mso-wrap-distance-bottom:3.6pt;mso-position-horizontal:absolute;mso-position-horizontal-relative:page;mso-position-vertical:absolute;mso-position-vertical-relative:text;mso-width-percent:0;mso-height-percent:0;mso-width-relative:margin;mso-height-relative:margin;v-text-anchor:top" o:gfxdata="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" fillcolor="#a5a5a5 [3206]" stroked="f">
                 <v:fill opacity="32896f"/>
                 <v:textbox>
                   <w:txbxContent>
@@ -1455,14 +1311,7 @@
                           <w:color w:val="FFFFFF" w:themeColor="background1"/>
                           <w:lang w:val="es-ES"/>
                         </w:rPr>
-                        <w:t>Aceptación</w:t>
-                      </w:r>
-                      <w:r>
-                        <w:rPr>
-                          <w:color w:val="FFFFFF" w:themeColor="background1"/>
-                          <w:lang w:val="es-ES"/>
-                        </w:rPr>
-                        <w:t xml:space="preserve"> de las películas de Marvel en los fans de los comics.</w:t>
+                        <w:t>Aceptación de las películas de Marvel en los fans de los comics.</w:t>
                       </w:r>
                     </w:p>
                     <w:p>
@@ -1529,10 +1378,300 @@
       </w:r>
       <w:r>
         <w:rPr>
+          <w:noProof/>
+          <w:color w:val="FFFFFF" w:themeColor="background1"/>
+          <w:lang w:val="es-ES"/>
+        </w:rPr>
+        <w:drawing>
+          <wp:anchor distT="0" distB="0" distL="114300" distR="114300" simplePos="0" relativeHeight="251671552" behindDoc="1" locked="0" layoutInCell="1" allowOverlap="1" wp14:anchorId="79FDAC8A" wp14:editId="24CD245F">
+            <wp:simplePos x="0" y="0"/>
+            <wp:positionH relativeFrom="column">
+              <wp:posOffset>3383280</wp:posOffset>
+            </wp:positionH>
+            <wp:positionV relativeFrom="paragraph">
+              <wp:posOffset>3213735</wp:posOffset>
+            </wp:positionV>
+            <wp:extent cx="2673985" cy="1505585"/>
+            <wp:effectExtent l="12700" t="0" r="18415" b="450215"/>
+            <wp:wrapTight wrapText="bothSides">
+              <wp:wrapPolygon edited="0">
+                <wp:start x="410" y="0"/>
+                <wp:lineTo x="-103" y="364"/>
+                <wp:lineTo x="-103" y="27877"/>
+                <wp:lineTo x="21646" y="27877"/>
+                <wp:lineTo x="21646" y="1640"/>
+                <wp:lineTo x="21544" y="911"/>
+                <wp:lineTo x="21133" y="0"/>
+                <wp:lineTo x="410" y="0"/>
+              </wp:wrapPolygon>
+            </wp:wrapTight>
+            <wp:docPr id="16" name="Imagen 16"/>
+            <wp:cNvGraphicFramePr>
+              <a:graphicFrameLocks xmlns:a="http://schemas.openxmlformats.org/drawingml/2006/main" noChangeAspect="1"/>
+            </wp:cNvGraphicFramePr>
+            <a:graphic xmlns:a="http://schemas.openxmlformats.org/drawingml/2006/main">
+              <a:graphicData uri="http://schemas.openxmlformats.org/drawingml/2006/picture">
+                <pic:pic xmlns:pic="http://schemas.openxmlformats.org/drawingml/2006/picture">
+                  <pic:nvPicPr>
+                    <pic:cNvPr id="0" name="Picture 10"/>
+                    <pic:cNvPicPr>
+                      <a:picLocks noChangeAspect="1" noChangeArrowheads="1"/>
+                    </pic:cNvPicPr>
+                  </pic:nvPicPr>
+                  <pic:blipFill>
+                    <a:blip r:embed="rId9" cstate="print">
+                      <a:extLst>
+                        <a:ext uri="{28A0092B-C50C-407E-A947-70E740481C1C}">
+                          <a14:useLocalDpi xmlns:a14="http://schemas.microsoft.com/office/drawing/2010/main" val="0"/>
+                        </a:ext>
+                      </a:extLst>
+                    </a:blip>
+                    <a:srcRect/>
+                    <a:stretch>
+                      <a:fillRect/>
+                    </a:stretch>
+                  </pic:blipFill>
+                  <pic:spPr bwMode="auto">
+                    <a:xfrm>
+                      <a:off x="0" y="0"/>
+                      <a:ext cx="2673985" cy="1505585"/>
+                    </a:xfrm>
+                    <a:prstGeom prst="roundRect">
+                      <a:avLst>
+                        <a:gd name="adj" fmla="val 8594"/>
+                      </a:avLst>
+                    </a:prstGeom>
+                    <a:solidFill>
+                      <a:srgbClr val="FFFFFF">
+                        <a:shade val="85000"/>
+                      </a:srgbClr>
+                    </a:solidFill>
+                    <a:ln>
+                      <a:noFill/>
+                    </a:ln>
+                    <a:effectLst>
+                      <a:reflection blurRad="12700" stA="38000" endPos="28000" dist="5000" dir="5400000" sy="-100000" algn="bl" rotWithShape="0"/>
+                    </a:effectLst>
+                  </pic:spPr>
+                </pic:pic>
+              </a:graphicData>
+            </a:graphic>
+            <wp14:sizeRelH relativeFrom="page">
+              <wp14:pctWidth>0</wp14:pctWidth>
+            </wp14:sizeRelH>
+            <wp14:sizeRelV relativeFrom="page">
+              <wp14:pctHeight>0</wp14:pctHeight>
+            </wp14:sizeRelV>
+          </wp:anchor>
+        </w:drawing>
+      </w:r>
+      <w:r>
+        <w:rPr>
           <w:color w:val="FFFFFF" w:themeColor="background1"/>
           <w:lang w:val="es-ES"/>
         </w:rPr>
         <w:t xml:space="preserve"> </w:t>
+      </w:r>
+      <w:r>
+        <w:rPr>
+          <w:rFonts w:ascii="Times New Roman" w:eastAsia="Times New Roman" w:hAnsi="Times New Roman" w:cs="Times New Roman"/>
+          <w:lang w:eastAsia="es-ES_tradnl"/>
+        </w:rPr>
+        <w:fldChar w:fldCharType="begin"/>
+      </w:r>
+      <w:r>
+        <w:rPr>
+          <w:rFonts w:ascii="Times New Roman" w:eastAsia="Times New Roman" w:hAnsi="Times New Roman" w:cs="Times New Roman"/>
+          <w:lang w:eastAsia="es-ES_tradnl"/>
+        </w:rPr>
+        <w:instrText xml:space="preserve"> INCLUDEPICTURE "https://2.bp.blogspot.com/-zceUJm6reNk/WuJLSilN1QI/AAAAAAAALNc/xBY5K8KPMyAw8MBrBAaTZ4_RpRqMwFrKACLcBGAs/s1600/avengers-infinity-war-imax.jpg" \* MERGEFORMATINET </w:instrText>
+      </w:r>
+      <w:r>
+        <w:rPr>
+          <w:rFonts w:ascii="Times New Roman" w:eastAsia="Times New Roman" w:hAnsi="Times New Roman" w:cs="Times New Roman"/>
+          <w:lang w:eastAsia="es-ES_tradnl"/>
+        </w:rPr>
+        <w:fldChar w:fldCharType="separate"/>
+      </w:r>
+      <w:r>
+        <w:rPr>
+          <w:rFonts w:ascii="Times New Roman" w:eastAsia="Times New Roman" w:hAnsi="Times New Roman" w:cs="Times New Roman"/>
+          <w:lang w:eastAsia="es-ES_tradnl"/>
+        </w:rPr>
+        <w:fldChar w:fldCharType="end"/>
+      </w:r>
+    </w:p>
+    <w:p>
+      <w:pPr>
+        <w:pStyle w:val="Prrafodelista"/>
+        <w:rPr>
+          <w:color w:val="FFFFFF" w:themeColor="background1"/>
+          <w:lang w:val="es-ES"/>
+        </w:rPr>
+      </w:pPr>
+      <w:r>
+        <w:rPr>
+          <w:noProof/>
+          <w:color w:val="FFFFFF" w:themeColor="background1"/>
+          <w:lang w:val="es-ES"/>
+        </w:rPr>
+        <w:drawing>
+          <wp:anchor distT="0" distB="0" distL="114300" distR="114300" simplePos="0" relativeHeight="251672576" behindDoc="1" locked="0" layoutInCell="1" allowOverlap="1" wp14:anchorId="257292AF" wp14:editId="7AB68868">
+            <wp:simplePos x="0" y="0"/>
+            <wp:positionH relativeFrom="column">
+              <wp:posOffset>-179705</wp:posOffset>
+            </wp:positionH>
+            <wp:positionV relativeFrom="paragraph">
+              <wp:posOffset>3095534</wp:posOffset>
+            </wp:positionV>
+            <wp:extent cx="2402840" cy="3429000"/>
+            <wp:effectExtent l="0" t="177800" r="0" b="1143000"/>
+            <wp:wrapNone/>
+            <wp:docPr id="17" name="Imagen 17"/>
+            <wp:cNvGraphicFramePr>
+              <a:graphicFrameLocks xmlns:a="http://schemas.openxmlformats.org/drawingml/2006/main" noChangeAspect="1"/>
+            </wp:cNvGraphicFramePr>
+            <a:graphic xmlns:a="http://schemas.openxmlformats.org/drawingml/2006/main">
+              <a:graphicData uri="http://schemas.openxmlformats.org/drawingml/2006/picture">
+                <pic:pic xmlns:pic="http://schemas.openxmlformats.org/drawingml/2006/picture">
+                  <pic:nvPicPr>
+                    <pic:cNvPr id="0" name="Picture 11"/>
+                    <pic:cNvPicPr>
+                      <a:picLocks noChangeAspect="1" noChangeArrowheads="1"/>
+                    </pic:cNvPicPr>
+                  </pic:nvPicPr>
+                  <pic:blipFill>
+                    <a:blip r:embed="rId10" cstate="print">
+                      <a:extLst>
+                        <a:ext uri="{28A0092B-C50C-407E-A947-70E740481C1C}">
+                          <a14:useLocalDpi xmlns:a14="http://schemas.microsoft.com/office/drawing/2010/main" val="0"/>
+                        </a:ext>
+                      </a:extLst>
+                    </a:blip>
+                    <a:srcRect/>
+                    <a:stretch>
+                      <a:fillRect/>
+                    </a:stretch>
+                  </pic:blipFill>
+                  <pic:spPr bwMode="auto">
+                    <a:xfrm>
+                      <a:off x="0" y="0"/>
+                      <a:ext cx="2402840" cy="3429000"/>
+                    </a:xfrm>
+                    <a:prstGeom prst="rect">
+                      <a:avLst/>
+                    </a:prstGeom>
+                    <a:ln>
+                      <a:noFill/>
+                    </a:ln>
+                    <a:effectLst>
+                      <a:reflection blurRad="12700" stA="30000" endPos="30000" dist="5000" dir="5400000" sy="-100000" algn="bl" rotWithShape="0"/>
+                    </a:effectLst>
+                    <a:scene3d>
+                      <a:camera prst="perspectiveContrastingLeftFacing">
+                        <a:rot lat="300000" lon="19800000" rev="0"/>
+                      </a:camera>
+                      <a:lightRig rig="threePt" dir="t">
+                        <a:rot lat="0" lon="0" rev="2700000"/>
+                      </a:lightRig>
+                    </a:scene3d>
+                    <a:sp3d>
+                      <a:bevelT w="63500" h="50800"/>
+                    </a:sp3d>
+                  </pic:spPr>
+                </pic:pic>
+              </a:graphicData>
+            </a:graphic>
+            <wp14:sizeRelH relativeFrom="page">
+              <wp14:pctWidth>0</wp14:pctWidth>
+            </wp14:sizeRelH>
+            <wp14:sizeRelV relativeFrom="page">
+              <wp14:pctHeight>0</wp14:pctHeight>
+            </wp14:sizeRelV>
+          </wp:anchor>
+        </w:drawing>
+      </w:r>
+      <w:r>
+        <w:rPr>
+          <w:rFonts w:ascii="Times New Roman" w:eastAsia="Times New Roman" w:hAnsi="Times New Roman" w:cs="Times New Roman"/>
+          <w:noProof/>
+          <w:lang w:eastAsia="es-ES_tradnl"/>
+        </w:rPr>
+        <w:drawing>
+          <wp:anchor distT="0" distB="0" distL="114300" distR="114300" simplePos="0" relativeHeight="251673600" behindDoc="1" locked="0" layoutInCell="1" allowOverlap="1" wp14:anchorId="1C5CA4D6" wp14:editId="7EC80047">
+            <wp:simplePos x="0" y="0"/>
+            <wp:positionH relativeFrom="column">
+              <wp:posOffset>3818346</wp:posOffset>
+            </wp:positionH>
+            <wp:positionV relativeFrom="paragraph">
+              <wp:posOffset>4912995</wp:posOffset>
+            </wp:positionV>
+            <wp:extent cx="1785257" cy="2591603"/>
+            <wp:effectExtent l="0" t="101600" r="0" b="850265"/>
+            <wp:wrapNone/>
+            <wp:docPr id="1" name="Imagen 1" descr="Popcoken: Avengers: Infinity War | POPCOKEN"/>
+            <wp:cNvGraphicFramePr>
+              <a:graphicFrameLocks xmlns:a="http://schemas.openxmlformats.org/drawingml/2006/main" noChangeAspect="1"/>
+            </wp:cNvGraphicFramePr>
+            <a:graphic xmlns:a="http://schemas.openxmlformats.org/drawingml/2006/main">
+              <a:graphicData uri="http://schemas.openxmlformats.org/drawingml/2006/picture">
+                <pic:pic xmlns:pic="http://schemas.openxmlformats.org/drawingml/2006/picture">
+                  <pic:nvPicPr>
+                    <pic:cNvPr id="0" name="Picture 1" descr="Popcoken: Avengers: Infinity War | POPCOKEN"/>
+                    <pic:cNvPicPr>
+                      <a:picLocks noChangeAspect="1" noChangeArrowheads="1"/>
+                    </pic:cNvPicPr>
+                  </pic:nvPicPr>
+                  <pic:blipFill>
+                    <a:blip r:embed="rId11" cstate="print">
+                      <a:extLst>
+                        <a:ext uri="{28A0092B-C50C-407E-A947-70E740481C1C}">
+                          <a14:useLocalDpi xmlns:a14="http://schemas.microsoft.com/office/drawing/2010/main" val="0"/>
+                        </a:ext>
+                      </a:extLst>
+                    </a:blip>
+                    <a:srcRect/>
+                    <a:stretch>
+                      <a:fillRect/>
+                    </a:stretch>
+                  </pic:blipFill>
+                  <pic:spPr bwMode="auto">
+                    <a:xfrm>
+                      <a:off x="0" y="0"/>
+                      <a:ext cx="1785257" cy="2591603"/>
+                    </a:xfrm>
+                    <a:prstGeom prst="rect">
+                      <a:avLst/>
+                    </a:prstGeom>
+                    <a:ln>
+                      <a:noFill/>
+                    </a:ln>
+                    <a:effectLst>
+                      <a:reflection blurRad="12700" stA="30000" endPos="30000" dist="5000" dir="5400000" sy="-100000" algn="bl" rotWithShape="0"/>
+                    </a:effectLst>
+                    <a:scene3d>
+                      <a:camera prst="perspectiveContrastingLeftFacing">
+                        <a:rot lat="300000" lon="19800000" rev="0"/>
+                      </a:camera>
+                      <a:lightRig rig="threePt" dir="t">
+                        <a:rot lat="0" lon="0" rev="2700000"/>
+                      </a:lightRig>
+                    </a:scene3d>
+                    <a:sp3d>
+                      <a:bevelT w="63500" h="50800"/>
+                    </a:sp3d>
+                  </pic:spPr>
+                </pic:pic>
+              </a:graphicData>
+            </a:graphic>
+            <wp14:sizeRelH relativeFrom="page">
+              <wp14:pctWidth>0</wp14:pctWidth>
+            </wp14:sizeRelH>
+            <wp14:sizeRelV relativeFrom="page">
+              <wp14:pctHeight>0</wp14:pctHeight>
+            </wp14:sizeRelV>
+          </wp:anchor>
+        </w:drawing>
       </w:r>
     </w:p>
     <w:sectPr>

</xml_diff>